<commit_message>
UAT created for hotel book room by mihiran
</commit_message>
<xml_diff>
--- a/Tests/Hotel Book Room UC - Mihiran.docx
+++ b/Tests/Hotel Book Room UC - Mihiran.docx
@@ -1592,8 +1592,6 @@
             <w:r>
               <w:t>c</w:t>
             </w:r>
-            <w:bookmarkStart w:id="0" w:name="_GoBack"/>
-            <w:bookmarkEnd w:id="0"/>
             <w:r>
               <w:t>vv</w:t>
             </w:r>
@@ -1859,6 +1857,93 @@
       </w:tr>
     </w:tbl>
     <w:p/>
+    <w:p>
+      <w:r>
+        <w:rPr>
+          <w:noProof/>
+        </w:rPr>
+        <w:drawing>
+          <wp:inline distT="0" distB="0" distL="0" distR="0" wp14:anchorId="3E93C0BB" wp14:editId="7D3540CA">
+            <wp:extent cx="5731510" cy="3824605"/>
+            <wp:effectExtent l="0" t="0" r="2540" b="4445"/>
+            <wp:docPr id="1" name="Picture 1"/>
+            <wp:cNvGraphicFramePr>
+              <a:graphicFrameLocks xmlns:a="http://schemas.openxmlformats.org/drawingml/2006/main" noChangeAspect="1"/>
+            </wp:cNvGraphicFramePr>
+            <a:graphic xmlns:a="http://schemas.openxmlformats.org/drawingml/2006/main">
+              <a:graphicData uri="http://schemas.openxmlformats.org/drawingml/2006/picture">
+                <pic:pic xmlns:pic="http://schemas.openxmlformats.org/drawingml/2006/picture">
+                  <pic:nvPicPr>
+                    <pic:cNvPr id="1" name=""/>
+                    <pic:cNvPicPr/>
+                  </pic:nvPicPr>
+                  <pic:blipFill>
+                    <a:blip r:embed="rId7"/>
+                    <a:stretch>
+                      <a:fillRect/>
+                    </a:stretch>
+                  </pic:blipFill>
+                  <pic:spPr>
+                    <a:xfrm>
+                      <a:off x="0" y="0"/>
+                      <a:ext cx="5731510" cy="3824605"/>
+                    </a:xfrm>
+                    <a:prstGeom prst="rect">
+                      <a:avLst/>
+                    </a:prstGeom>
+                  </pic:spPr>
+                </pic:pic>
+              </a:graphicData>
+            </a:graphic>
+          </wp:inline>
+        </w:drawing>
+      </w:r>
+    </w:p>
+    <w:p>
+      <w:r>
+        <w:rPr>
+          <w:noProof/>
+        </w:rPr>
+        <w:lastRenderedPageBreak/>
+        <w:drawing>
+          <wp:inline distT="0" distB="0" distL="0" distR="0" wp14:anchorId="0208813A" wp14:editId="72A53F43">
+            <wp:extent cx="5731510" cy="4282440"/>
+            <wp:effectExtent l="0" t="0" r="2540" b="3810"/>
+            <wp:docPr id="2" name="Picture 2"/>
+            <wp:cNvGraphicFramePr>
+              <a:graphicFrameLocks xmlns:a="http://schemas.openxmlformats.org/drawingml/2006/main" noChangeAspect="1"/>
+            </wp:cNvGraphicFramePr>
+            <a:graphic xmlns:a="http://schemas.openxmlformats.org/drawingml/2006/main">
+              <a:graphicData uri="http://schemas.openxmlformats.org/drawingml/2006/picture">
+                <pic:pic xmlns:pic="http://schemas.openxmlformats.org/drawingml/2006/picture">
+                  <pic:nvPicPr>
+                    <pic:cNvPr id="1" name=""/>
+                    <pic:cNvPicPr/>
+                  </pic:nvPicPr>
+                  <pic:blipFill>
+                    <a:blip r:embed="rId8"/>
+                    <a:stretch>
+                      <a:fillRect/>
+                    </a:stretch>
+                  </pic:blipFill>
+                  <pic:spPr>
+                    <a:xfrm>
+                      <a:off x="0" y="0"/>
+                      <a:ext cx="5731510" cy="4282440"/>
+                    </a:xfrm>
+                    <a:prstGeom prst="rect">
+                      <a:avLst/>
+                    </a:prstGeom>
+                  </pic:spPr>
+                </pic:pic>
+              </a:graphicData>
+            </a:graphic>
+          </wp:inline>
+        </w:drawing>
+      </w:r>
+      <w:bookmarkStart w:id="0" w:name="_GoBack"/>
+      <w:bookmarkEnd w:id="0"/>
+    </w:p>
     <w:sectPr>
       <w:pgSz w:w="11906" w:h="16838"/>
       <w:pgMar w:top="1440" w:right="1440" w:bottom="1440" w:left="1440" w:header="708" w:footer="708" w:gutter="0"/>

</xml_diff>

<commit_message>
Modified cooking controller and bug fixed in booking date / and confrimation number
</commit_message>
<xml_diff>
--- a/Tests/Hotel Book Room UC - Mihiran.docx
+++ b/Tests/Hotel Book Room UC - Mihiran.docx
@@ -1857,16 +1857,17 @@
       </w:tr>
     </w:tbl>
     <w:p/>
+    <w:p/>
     <w:p>
       <w:r>
         <w:rPr>
           <w:noProof/>
         </w:rPr>
         <w:drawing>
-          <wp:inline distT="0" distB="0" distL="0" distR="0" wp14:anchorId="3E93C0BB" wp14:editId="7D3540CA">
-            <wp:extent cx="5731510" cy="3824605"/>
-            <wp:effectExtent l="0" t="0" r="2540" b="4445"/>
-            <wp:docPr id="1" name="Picture 1"/>
+          <wp:inline distT="0" distB="0" distL="0" distR="0" wp14:anchorId="698F8B2C" wp14:editId="341D21A8">
+            <wp:extent cx="5731510" cy="3796030"/>
+            <wp:effectExtent l="0" t="0" r="2540" b="0"/>
+            <wp:docPr id="7" name="Picture 7"/>
             <wp:cNvGraphicFramePr>
               <a:graphicFrameLocks xmlns:a="http://schemas.openxmlformats.org/drawingml/2006/main" noChangeAspect="1"/>
             </wp:cNvGraphicFramePr>
@@ -1886,7 +1887,7 @@
                   <pic:spPr>
                     <a:xfrm>
                       <a:off x="0" y="0"/>
-                      <a:ext cx="5731510" cy="3824605"/>
+                      <a:ext cx="5731510" cy="3796030"/>
                     </a:xfrm>
                     <a:prstGeom prst="rect">
                       <a:avLst/>
@@ -1906,10 +1907,10 @@
         </w:rPr>
         <w:lastRenderedPageBreak/>
         <w:drawing>
-          <wp:inline distT="0" distB="0" distL="0" distR="0" wp14:anchorId="0208813A" wp14:editId="72A53F43">
-            <wp:extent cx="5731510" cy="4282440"/>
-            <wp:effectExtent l="0" t="0" r="2540" b="3810"/>
-            <wp:docPr id="2" name="Picture 2"/>
+          <wp:inline distT="0" distB="0" distL="0" distR="0" wp14:anchorId="661F9D3C" wp14:editId="20DCAF90">
+            <wp:extent cx="5731510" cy="3811270"/>
+            <wp:effectExtent l="0" t="0" r="2540" b="0"/>
+            <wp:docPr id="8" name="Picture 8"/>
             <wp:cNvGraphicFramePr>
               <a:graphicFrameLocks xmlns:a="http://schemas.openxmlformats.org/drawingml/2006/main" noChangeAspect="1"/>
             </wp:cNvGraphicFramePr>
@@ -1929,7 +1930,7 @@
                   <pic:spPr>
                     <a:xfrm>
                       <a:off x="0" y="0"/>
-                      <a:ext cx="5731510" cy="4282440"/>
+                      <a:ext cx="5731510" cy="3811270"/>
                     </a:xfrm>
                     <a:prstGeom prst="rect">
                       <a:avLst/>

</xml_diff>